<commit_message>
score bug fix, 보고서 추가
</commit_message>
<xml_diff>
--- a/Final-Report-edit.docx
+++ b/Final-Report-edit.docx
@@ -141,8 +141,6 @@
         </w:rPr>
         <w:t xml:space="preserve"> </w:t>
       </w:r>
-      <w:bookmarkStart w:id="0" w:name="_GoBack"/>
-      <w:bookmarkEnd w:id="0"/>
       <w:r>
         <w:rPr>
           <w:rFonts w:ascii="나눔스퀘어_ac" w:eastAsia="나눔스퀘어_ac" w:hAnsi="나눔스퀘어_ac"/>
@@ -694,6 +692,168 @@
       <w:pPr>
         <w:rPr>
           <w:rFonts w:ascii="나눔스퀘어_ac" w:eastAsia="나눔스퀘어_ac" w:hAnsi="나눔스퀘어_ac"/>
+          <w:sz w:val="24"/>
+          <w:szCs w:val="24"/>
+        </w:rPr>
+      </w:pPr>
+      <w:r>
+        <w:rPr>
+          <w:rFonts w:ascii="나눔스퀘어_ac" w:eastAsia="나눔스퀘어_ac" w:hAnsi="나눔스퀘어_ac"/>
+          <w:sz w:val="24"/>
+          <w:szCs w:val="24"/>
+        </w:rPr>
+        <w:t>To move you can press w,</w:t>
+      </w:r>
+      <w:r>
+        <w:rPr>
+          <w:rFonts w:ascii="나눔스퀘어_ac" w:eastAsia="나눔스퀘어_ac" w:hAnsi="나눔스퀘어_ac"/>
+          <w:sz w:val="24"/>
+          <w:szCs w:val="24"/>
+        </w:rPr>
+        <w:t xml:space="preserve"> </w:t>
+      </w:r>
+      <w:r>
+        <w:rPr>
+          <w:rFonts w:ascii="나눔스퀘어_ac" w:eastAsia="나눔스퀘어_ac" w:hAnsi="나눔스퀘어_ac"/>
+          <w:sz w:val="24"/>
+          <w:szCs w:val="24"/>
+        </w:rPr>
+        <w:t>a,</w:t>
+      </w:r>
+      <w:r>
+        <w:rPr>
+          <w:rFonts w:ascii="나눔스퀘어_ac" w:eastAsia="나눔스퀘어_ac" w:hAnsi="나눔스퀘어_ac"/>
+          <w:sz w:val="24"/>
+          <w:szCs w:val="24"/>
+        </w:rPr>
+        <w:t xml:space="preserve"> </w:t>
+      </w:r>
+      <w:r>
+        <w:rPr>
+          <w:rFonts w:ascii="나눔스퀘어_ac" w:eastAsia="나눔스퀘어_ac" w:hAnsi="나눔스퀘어_ac"/>
+          <w:sz w:val="24"/>
+          <w:szCs w:val="24"/>
+        </w:rPr>
+        <w:t>s,</w:t>
+      </w:r>
+      <w:r>
+        <w:rPr>
+          <w:rFonts w:ascii="나눔스퀘어_ac" w:eastAsia="나눔스퀘어_ac" w:hAnsi="나눔스퀘어_ac"/>
+          <w:sz w:val="24"/>
+          <w:szCs w:val="24"/>
+        </w:rPr>
+        <w:t xml:space="preserve"> </w:t>
+      </w:r>
+      <w:r>
+        <w:rPr>
+          <w:rFonts w:ascii="나눔스퀘어_ac" w:eastAsia="나눔스퀘어_ac" w:hAnsi="나눔스퀘어_ac"/>
+          <w:sz w:val="24"/>
+          <w:szCs w:val="24"/>
+        </w:rPr>
+        <w:t>d.</w:t>
+      </w:r>
+      <w:r>
+        <w:rPr>
+          <w:rFonts w:ascii="나눔스퀘어_ac" w:eastAsia="나눔스퀘어_ac" w:hAnsi="나눔스퀘어_ac" w:hint="eastAsia"/>
+          <w:sz w:val="24"/>
+          <w:szCs w:val="24"/>
+        </w:rPr>
+        <w:t xml:space="preserve"> </w:t>
+      </w:r>
+      <w:r>
+        <w:rPr>
+          <w:rFonts w:ascii="나눔스퀘어_ac" w:eastAsia="나눔스퀘어_ac" w:hAnsi="나눔스퀘어_ac" w:hint="eastAsia"/>
+          <w:sz w:val="24"/>
+          <w:szCs w:val="24"/>
+        </w:rPr>
+        <w:t>T</w:t>
+      </w:r>
+      <w:r>
+        <w:rPr>
+          <w:rFonts w:ascii="나눔스퀘어_ac" w:eastAsia="나눔스퀘어_ac" w:hAnsi="나눔스퀘어_ac"/>
+          <w:sz w:val="24"/>
+          <w:szCs w:val="24"/>
+        </w:rPr>
+        <w:t>o r</w:t>
+      </w:r>
+      <w:r>
+        <w:rPr>
+          <w:rFonts w:ascii="나눔스퀘어_ac" w:eastAsia="나눔스퀘어_ac" w:hAnsi="나눔스퀘어_ac"/>
+          <w:sz w:val="24"/>
+          <w:szCs w:val="24"/>
+        </w:rPr>
+        <w:t>o</w:t>
+      </w:r>
+      <w:r>
+        <w:rPr>
+          <w:rFonts w:ascii="나눔스퀘어_ac" w:eastAsia="나눔스퀘어_ac" w:hAnsi="나눔스퀘어_ac"/>
+          <w:sz w:val="24"/>
+          <w:szCs w:val="24"/>
+        </w:rPr>
+        <w:t>tate you can press q,</w:t>
+      </w:r>
+      <w:r>
+        <w:rPr>
+          <w:rFonts w:ascii="나눔스퀘어_ac" w:eastAsia="나눔스퀘어_ac" w:hAnsi="나눔스퀘어_ac"/>
+          <w:sz w:val="24"/>
+          <w:szCs w:val="24"/>
+        </w:rPr>
+        <w:t xml:space="preserve"> </w:t>
+      </w:r>
+      <w:r>
+        <w:rPr>
+          <w:rFonts w:ascii="나눔스퀘어_ac" w:eastAsia="나눔스퀘어_ac" w:hAnsi="나눔스퀘어_ac"/>
+          <w:sz w:val="24"/>
+          <w:szCs w:val="24"/>
+        </w:rPr>
+        <w:t>e</w:t>
+      </w:r>
+      <w:r>
+        <w:rPr>
+          <w:rFonts w:ascii="나눔스퀘어_ac" w:eastAsia="나눔스퀘어_ac" w:hAnsi="나눔스퀘어_ac"/>
+          <w:sz w:val="24"/>
+          <w:szCs w:val="24"/>
+        </w:rPr>
+        <w:t>.</w:t>
+      </w:r>
+      <w:r>
+        <w:rPr>
+          <w:rFonts w:ascii="나눔스퀘어_ac" w:eastAsia="나눔스퀘어_ac" w:hAnsi="나눔스퀘어_ac" w:hint="eastAsia"/>
+          <w:sz w:val="24"/>
+          <w:szCs w:val="24"/>
+        </w:rPr>
+        <w:t xml:space="preserve"> </w:t>
+      </w:r>
+      <w:r>
+        <w:rPr>
+          <w:rFonts w:ascii="나눔스퀘어_ac" w:eastAsia="나눔스퀘어_ac" w:hAnsi="나눔스퀘어_ac"/>
+          <w:sz w:val="24"/>
+          <w:szCs w:val="24"/>
+        </w:rPr>
+        <w:t>To jump you can press spacebar.</w:t>
+      </w:r>
+    </w:p>
+    <w:p>
+      <w:pPr>
+        <w:rPr>
+          <w:rFonts w:ascii="나눔스퀘어_ac" w:eastAsia="나눔스퀘어_ac" w:hAnsi="나눔스퀘어_ac"/>
+          <w:sz w:val="24"/>
+          <w:szCs w:val="24"/>
+        </w:rPr>
+      </w:pPr>
+      <w:r>
+        <w:rPr>
+          <w:rFonts w:ascii="나눔스퀘어_ac" w:eastAsia="나눔스퀘어_ac" w:hAnsi="나눔스퀘어_ac"/>
+          <w:sz w:val="24"/>
+          <w:szCs w:val="24"/>
+        </w:rPr>
+        <w:t>If you catch light, score increases.</w:t>
+      </w:r>
+    </w:p>
+    <w:p>
+      <w:pPr>
+        <w:rPr>
+          <w:rFonts w:ascii="나눔스퀘어_ac" w:eastAsia="나눔스퀘어_ac" w:hAnsi="나눔스퀘어_ac"/>
           <w:sz w:val="40"/>
           <w:szCs w:val="24"/>
         </w:rPr>
@@ -947,7 +1107,7 @@
     <w:p>
       <w:pPr>
         <w:rPr>
-          <w:rFonts w:ascii="나눔스퀘어_ac" w:eastAsia="나눔스퀘어_ac" w:hAnsi="나눔스퀘어_ac"/>
+          <w:rFonts w:ascii="나눔스퀘어_ac" w:eastAsia="나눔스퀘어_ac" w:hAnsi="나눔스퀘어_ac" w:hint="eastAsia"/>
           <w:sz w:val="40"/>
           <w:szCs w:val="24"/>
         </w:rPr>
@@ -1152,25 +1312,7 @@
     <w:p>
       <w:pPr>
         <w:rPr>
-          <w:rFonts w:ascii="나눔스퀘어_ac" w:eastAsia="나눔스퀘어_ac" w:hAnsi="나눔스퀘어_ac"/>
-          <w:sz w:val="24"/>
-          <w:szCs w:val="24"/>
-        </w:rPr>
-      </w:pPr>
-    </w:p>
-    <w:p>
-      <w:pPr>
-        <w:rPr>
-          <w:rFonts w:ascii="나눔스퀘어_ac" w:eastAsia="나눔스퀘어_ac" w:hAnsi="나눔스퀘어_ac"/>
-          <w:sz w:val="24"/>
-          <w:szCs w:val="24"/>
-        </w:rPr>
-      </w:pPr>
-    </w:p>
-    <w:p>
-      <w:pPr>
-        <w:rPr>
-          <w:rFonts w:ascii="나눔스퀘어_ac" w:eastAsia="나눔스퀘어_ac" w:hAnsi="나눔스퀘어_ac"/>
+          <w:rFonts w:ascii="나눔스퀘어_ac" w:eastAsia="나눔스퀘어_ac" w:hAnsi="나눔스퀘어_ac" w:hint="eastAsia"/>
           <w:sz w:val="24"/>
           <w:szCs w:val="24"/>
         </w:rPr>
@@ -5488,6 +5630,22 @@
         <w:br/>
         <w:t>It check beat so that we can paint color depending on beat.</w:t>
       </w:r>
+      <w:r>
+        <w:rPr>
+          <w:rFonts w:ascii="나눔스퀘어_ac" w:eastAsia="나눔스퀘어_ac" w:hAnsi="나눔스퀘어_ac"/>
+          <w:sz w:val="24"/>
+          <w:szCs w:val="24"/>
+        </w:rPr>
+        <w:br/>
+      </w:r>
+      <w:r>
+        <w:rPr>
+          <w:rFonts w:ascii="나눔스퀘어_ac" w:eastAsia="나눔스퀘어_ac" w:hAnsi="나눔스퀘어_ac"/>
+          <w:sz w:val="24"/>
+          <w:szCs w:val="24"/>
+        </w:rPr>
+        <w:br/>
+      </w:r>
     </w:p>
     <w:p>
       <w:pPr>
@@ -5603,39 +5761,6 @@
         </w:rPr>
         <w:br/>
       </w:r>
-      <w:r>
-        <w:rPr>
-          <w:rFonts w:ascii="나눔스퀘어_ac" w:eastAsia="나눔스퀘어_ac" w:hAnsi="나눔스퀘어_ac"/>
-          <w:sz w:val="24"/>
-          <w:szCs w:val="24"/>
-        </w:rPr>
-        <w:br/>
-      </w:r>
-      <w:r>
-        <w:rPr>
-          <w:rFonts w:ascii="나눔스퀘어_ac" w:eastAsia="나눔스퀘어_ac" w:hAnsi="나눔스퀘어_ac"/>
-          <w:sz w:val="24"/>
-          <w:szCs w:val="24"/>
-        </w:rPr>
-        <w:br/>
-      </w:r>
-      <w:r>
-        <w:rPr>
-          <w:rFonts w:ascii="나눔스퀘어_ac" w:eastAsia="나눔스퀘어_ac" w:hAnsi="나눔스퀘어_ac"/>
-          <w:sz w:val="24"/>
-          <w:szCs w:val="24"/>
-        </w:rPr>
-        <w:br/>
-      </w:r>
-      <w:r>
-        <w:rPr>
-          <w:rFonts w:ascii="나눔스퀘어_ac" w:eastAsia="나눔스퀘어_ac" w:hAnsi="나눔스퀘어_ac"/>
-          <w:sz w:val="24"/>
-          <w:szCs w:val="24"/>
-        </w:rPr>
-        <w:lastRenderedPageBreak/>
-        <w:br/>
-      </w:r>
     </w:p>
     <w:p>
       <w:pPr>
@@ -5657,6 +5782,7 @@
           <w:sz w:val="24"/>
           <w:szCs w:val="24"/>
         </w:rPr>
+        <w:lastRenderedPageBreak/>
         <w:t xml:space="preserve"> </w:t>
       </w:r>
       <w:r>
@@ -5815,15 +5941,507 @@
           <w:szCs w:val="24"/>
         </w:rPr>
       </w:pPr>
+      <w:proofErr w:type="gramStart"/>
+      <w:r>
+        <w:rPr>
+          <w:rFonts w:ascii="나눔스퀘어_ac" w:eastAsia="나눔스퀘어_ac" w:hAnsi="나눔스퀘어_ac"/>
+          <w:sz w:val="24"/>
+          <w:szCs w:val="24"/>
+        </w:rPr>
+        <w:t>Update</w:t>
+      </w:r>
+      <w:r>
+        <w:rPr>
+          <w:rFonts w:ascii="나눔스퀘어_ac" w:eastAsia="나눔스퀘어_ac" w:hAnsi="나눔스퀘어_ac"/>
+          <w:sz w:val="24"/>
+          <w:szCs w:val="24"/>
+        </w:rPr>
+        <w:t>(</w:t>
+      </w:r>
+      <w:proofErr w:type="gramEnd"/>
+      <w:r>
+        <w:rPr>
+          <w:rFonts w:ascii="나눔스퀘어_ac" w:eastAsia="나눔스퀘어_ac" w:hAnsi="나눔스퀘어_ac"/>
+          <w:sz w:val="24"/>
+          <w:szCs w:val="24"/>
+        </w:rPr>
+        <w:t>)</w:t>
+      </w:r>
+      <w:r>
+        <w:rPr>
+          <w:rFonts w:ascii="나눔스퀘어_ac" w:eastAsia="나눔스퀘어_ac" w:hAnsi="나눔스퀘어_ac"/>
+          <w:sz w:val="24"/>
+          <w:szCs w:val="24"/>
+        </w:rPr>
+        <w:br/>
+        <w:t xml:space="preserve">: </w:t>
+      </w:r>
+      <w:r>
+        <w:rPr>
+          <w:rFonts w:ascii="나눔스퀘어_ac" w:eastAsia="나눔스퀘어_ac" w:hAnsi="나눔스퀘어_ac"/>
+          <w:sz w:val="24"/>
+          <w:szCs w:val="24"/>
+        </w:rPr>
+        <w:t xml:space="preserve">If </w:t>
+      </w:r>
+      <w:r>
+        <w:rPr>
+          <w:rFonts w:ascii="나눔스퀘어_ac" w:eastAsia="나눔스퀘어_ac" w:hAnsi="나눔스퀘어_ac"/>
+          <w:sz w:val="24"/>
+          <w:szCs w:val="24"/>
+        </w:rPr>
+        <w:t xml:space="preserve">Enter is pressed, </w:t>
+      </w:r>
+      <w:r>
+        <w:rPr>
+          <w:rFonts w:ascii="나눔스퀘어_ac" w:eastAsia="나눔스퀘어_ac" w:hAnsi="나눔스퀘어_ac"/>
+          <w:sz w:val="24"/>
+          <w:szCs w:val="24"/>
+        </w:rPr>
+        <w:t>Toggle mode to game or visualizer depending on state.</w:t>
+      </w:r>
+      <w:r>
+        <w:rPr>
+          <w:rFonts w:ascii="나눔스퀘어_ac" w:eastAsia="나눔스퀘어_ac" w:hAnsi="나눔스퀘어_ac"/>
+          <w:sz w:val="24"/>
+          <w:szCs w:val="24"/>
+        </w:rPr>
+        <w:br/>
+      </w:r>
+      <w:r>
+        <w:rPr>
+          <w:rFonts w:ascii="나눔스퀘어_ac" w:eastAsia="나눔스퀘어_ac" w:hAnsi="나눔스퀘어_ac"/>
+          <w:sz w:val="24"/>
+          <w:szCs w:val="24"/>
+        </w:rPr>
+        <w:t xml:space="preserve">If </w:t>
+      </w:r>
+      <w:r>
+        <w:rPr>
+          <w:rFonts w:ascii="나눔스퀘어_ac" w:eastAsia="나눔스퀘어_ac" w:hAnsi="나눔스퀘어_ac"/>
+          <w:sz w:val="24"/>
+          <w:szCs w:val="24"/>
+        </w:rPr>
+        <w:t>‘r’</w:t>
+      </w:r>
+      <w:r>
+        <w:rPr>
+          <w:rFonts w:ascii="나눔스퀘어_ac" w:eastAsia="나눔스퀘어_ac" w:hAnsi="나눔스퀘어_ac"/>
+          <w:sz w:val="24"/>
+          <w:szCs w:val="24"/>
+        </w:rPr>
+        <w:t xml:space="preserve"> is pressed, Toggle </w:t>
+      </w:r>
+      <w:r>
+        <w:rPr>
+          <w:rFonts w:ascii="나눔스퀘어_ac" w:eastAsia="나눔스퀘어_ac" w:hAnsi="나눔스퀘어_ac"/>
+          <w:sz w:val="24"/>
+          <w:szCs w:val="24"/>
+        </w:rPr>
+        <w:t xml:space="preserve">watch </w:t>
+      </w:r>
+      <w:r>
+        <w:rPr>
+          <w:rFonts w:ascii="나눔스퀘어_ac" w:eastAsia="나눔스퀘어_ac" w:hAnsi="나눔스퀘어_ac"/>
+          <w:sz w:val="24"/>
+          <w:szCs w:val="24"/>
+        </w:rPr>
+        <w:t xml:space="preserve">mode </w:t>
+      </w:r>
+      <w:proofErr w:type="spellStart"/>
+      <w:r>
+        <w:rPr>
+          <w:rFonts w:ascii="나눔스퀘어_ac" w:eastAsia="나눔스퀘어_ac" w:hAnsi="나눔스퀘어_ac"/>
+          <w:sz w:val="24"/>
+          <w:szCs w:val="24"/>
+        </w:rPr>
+        <w:t>mode</w:t>
+      </w:r>
+      <w:proofErr w:type="spellEnd"/>
+      <w:r>
+        <w:rPr>
+          <w:rFonts w:ascii="나눔스퀘어_ac" w:eastAsia="나눔스퀘어_ac" w:hAnsi="나눔스퀘어_ac"/>
+          <w:sz w:val="24"/>
+          <w:szCs w:val="24"/>
+        </w:rPr>
+        <w:t xml:space="preserve"> to rotation or stop </w:t>
+      </w:r>
+      <w:r>
+        <w:rPr>
+          <w:rFonts w:ascii="나눔스퀘어_ac" w:eastAsia="나눔스퀘어_ac" w:hAnsi="나눔스퀘어_ac"/>
+          <w:sz w:val="24"/>
+          <w:szCs w:val="24"/>
+        </w:rPr>
+        <w:t>depending on state.</w:t>
+      </w:r>
+      <w:r>
+        <w:rPr>
+          <w:rFonts w:ascii="나눔스퀘어_ac" w:eastAsia="나눔스퀘어_ac" w:hAnsi="나눔스퀘어_ac"/>
+          <w:sz w:val="24"/>
+          <w:szCs w:val="24"/>
+        </w:rPr>
+        <w:br/>
+      </w:r>
+      <w:r>
+        <w:rPr>
+          <w:rFonts w:ascii="나눔스퀘어_ac" w:eastAsia="나눔스퀘어_ac" w:hAnsi="나눔스퀘어_ac"/>
+          <w:sz w:val="24"/>
+          <w:szCs w:val="24"/>
+        </w:rPr>
+        <w:br/>
+      </w:r>
+    </w:p>
+    <w:p>
+      <w:pPr>
+        <w:pStyle w:val="a3"/>
+        <w:numPr>
+          <w:ilvl w:val="0"/>
+          <w:numId w:val="5"/>
+        </w:numPr>
+        <w:ind w:leftChars="0"/>
+        <w:rPr>
+          <w:rFonts w:ascii="나눔스퀘어_ac" w:eastAsia="나눔스퀘어_ac" w:hAnsi="나눔스퀘어_ac"/>
+          <w:sz w:val="24"/>
+          <w:szCs w:val="24"/>
+        </w:rPr>
+      </w:pPr>
+      <w:r>
+        <w:rPr>
+          <w:rFonts w:ascii="나눔스퀘어_ac" w:eastAsia="나눔스퀘어_ac" w:hAnsi="나눔스퀘어_ac" w:hint="eastAsia"/>
+          <w:sz w:val="24"/>
+          <w:szCs w:val="24"/>
+        </w:rPr>
+        <w:t xml:space="preserve"> </w:t>
+      </w:r>
+      <w:r>
+        <w:rPr>
+          <w:rFonts w:ascii="나눔스퀘어_ac" w:eastAsia="나눔스퀘어_ac" w:hAnsi="나눔스퀘어_ac"/>
+          <w:sz w:val="24"/>
+          <w:szCs w:val="24"/>
+        </w:rPr>
+        <w:t xml:space="preserve">Class </w:t>
+      </w:r>
+      <w:proofErr w:type="spellStart"/>
+      <w:r>
+        <w:rPr>
+          <w:rFonts w:ascii="나눔스퀘어_ac" w:eastAsia="나눔스퀘어_ac" w:hAnsi="나눔스퀘어_ac"/>
+          <w:sz w:val="24"/>
+          <w:szCs w:val="24"/>
+        </w:rPr>
+        <w:t>SpawnManager</w:t>
+      </w:r>
+      <w:proofErr w:type="spellEnd"/>
+      <w:r>
+        <w:rPr>
+          <w:rFonts w:ascii="나눔스퀘어_ac" w:eastAsia="나눔스퀘어_ac" w:hAnsi="나눔스퀘어_ac"/>
+          <w:sz w:val="24"/>
+          <w:szCs w:val="24"/>
+        </w:rPr>
+        <w:t>:</w:t>
+      </w:r>
+      <w:r>
+        <w:rPr>
+          <w:rFonts w:ascii="나눔스퀘어_ac" w:eastAsia="나눔스퀘어_ac" w:hAnsi="나눔스퀘어_ac"/>
+          <w:sz w:val="24"/>
+          <w:szCs w:val="24"/>
+        </w:rPr>
+        <w:t xml:space="preserve"> It is responsible for </w:t>
+      </w:r>
+      <w:r>
+        <w:rPr>
+          <w:rFonts w:ascii="나눔스퀘어_ac" w:eastAsia="나눔스퀘어_ac" w:hAnsi="나눔스퀘어_ac"/>
+          <w:sz w:val="24"/>
+          <w:szCs w:val="24"/>
+        </w:rPr>
+        <w:t>enemy spawn.</w:t>
+      </w:r>
+    </w:p>
+    <w:p>
+      <w:pPr>
+        <w:pStyle w:val="a3"/>
+        <w:numPr>
+          <w:ilvl w:val="1"/>
+          <w:numId w:val="5"/>
+        </w:numPr>
+        <w:ind w:leftChars="0"/>
+        <w:rPr>
+          <w:rFonts w:ascii="나눔스퀘어_ac" w:eastAsia="나눔스퀘어_ac" w:hAnsi="나눔스퀘어_ac"/>
+          <w:sz w:val="24"/>
+          <w:szCs w:val="24"/>
+        </w:rPr>
+      </w:pPr>
+      <w:proofErr w:type="gramStart"/>
+      <w:r>
+        <w:rPr>
+          <w:rFonts w:ascii="나눔스퀘어_ac" w:eastAsia="나눔스퀘어_ac" w:hAnsi="나눔스퀘어_ac" w:hint="eastAsia"/>
+          <w:sz w:val="24"/>
+          <w:szCs w:val="24"/>
+        </w:rPr>
+        <w:t>H</w:t>
+      </w:r>
+      <w:r>
+        <w:rPr>
+          <w:rFonts w:ascii="나눔스퀘어_ac" w:eastAsia="나눔스퀘어_ac" w:hAnsi="나눔스퀘어_ac"/>
+          <w:sz w:val="24"/>
+          <w:szCs w:val="24"/>
+        </w:rPr>
+        <w:t>ide(</w:t>
+      </w:r>
+      <w:proofErr w:type="gramEnd"/>
+      <w:r>
+        <w:rPr>
+          <w:rFonts w:ascii="나눔스퀘어_ac" w:eastAsia="나눔스퀘어_ac" w:hAnsi="나눔스퀘어_ac"/>
+          <w:sz w:val="24"/>
+          <w:szCs w:val="24"/>
+        </w:rPr>
+        <w:t>)</w:t>
+      </w:r>
+      <w:r>
+        <w:rPr>
+          <w:rFonts w:ascii="나눔스퀘어_ac" w:eastAsia="나눔스퀘어_ac" w:hAnsi="나눔스퀘어_ac"/>
+          <w:sz w:val="24"/>
+          <w:szCs w:val="24"/>
+        </w:rPr>
+        <w:br/>
+        <w:t>: Hides the enemy(the light)</w:t>
+      </w:r>
+      <w:r>
+        <w:rPr>
+          <w:rFonts w:ascii="나눔스퀘어_ac" w:eastAsia="나눔스퀘어_ac" w:hAnsi="나눔스퀘어_ac"/>
+          <w:sz w:val="24"/>
+          <w:szCs w:val="24"/>
+        </w:rPr>
+        <w:t>.</w:t>
+      </w:r>
+    </w:p>
+    <w:p>
+      <w:pPr>
+        <w:pStyle w:val="a3"/>
+        <w:numPr>
+          <w:ilvl w:val="1"/>
+          <w:numId w:val="5"/>
+        </w:numPr>
+        <w:ind w:leftChars="0"/>
+        <w:rPr>
+          <w:rFonts w:ascii="나눔스퀘어_ac" w:eastAsia="나눔스퀘어_ac" w:hAnsi="나눔스퀘어_ac"/>
+          <w:sz w:val="24"/>
+          <w:szCs w:val="24"/>
+        </w:rPr>
+      </w:pPr>
+      <w:proofErr w:type="gramStart"/>
+      <w:r>
+        <w:rPr>
+          <w:rFonts w:ascii="나눔스퀘어_ac" w:eastAsia="나눔스퀘어_ac" w:hAnsi="나눔스퀘어_ac"/>
+          <w:sz w:val="24"/>
+          <w:szCs w:val="24"/>
+        </w:rPr>
+        <w:t>Show(</w:t>
+      </w:r>
+      <w:proofErr w:type="gramEnd"/>
+      <w:r>
+        <w:rPr>
+          <w:rFonts w:ascii="나눔스퀘어_ac" w:eastAsia="나눔스퀘어_ac" w:hAnsi="나눔스퀘어_ac"/>
+          <w:sz w:val="24"/>
+          <w:szCs w:val="24"/>
+        </w:rPr>
+        <w:t>)</w:t>
+      </w:r>
+      <w:r>
+        <w:rPr>
+          <w:rFonts w:ascii="나눔스퀘어_ac" w:eastAsia="나눔스퀘어_ac" w:hAnsi="나눔스퀘어_ac"/>
+          <w:sz w:val="24"/>
+          <w:szCs w:val="24"/>
+        </w:rPr>
+        <w:br/>
+        <w:t>: Shows the enemy</w:t>
+      </w:r>
+      <w:r>
+        <w:rPr>
+          <w:rFonts w:ascii="나눔스퀘어_ac" w:eastAsia="나눔스퀘어_ac" w:hAnsi="나눔스퀘어_ac"/>
+          <w:sz w:val="24"/>
+          <w:szCs w:val="24"/>
+        </w:rPr>
+        <w:t>.</w:t>
+      </w:r>
+    </w:p>
+    <w:p>
+      <w:pPr>
+        <w:pStyle w:val="a3"/>
+        <w:numPr>
+          <w:ilvl w:val="1"/>
+          <w:numId w:val="5"/>
+        </w:numPr>
+        <w:ind w:leftChars="0"/>
+        <w:rPr>
+          <w:rFonts w:ascii="나눔스퀘어_ac" w:eastAsia="나눔스퀘어_ac" w:hAnsi="나눔스퀘어_ac"/>
+          <w:sz w:val="24"/>
+          <w:szCs w:val="24"/>
+        </w:rPr>
+      </w:pPr>
+      <w:proofErr w:type="gramStart"/>
+      <w:r>
+        <w:rPr>
+          <w:rFonts w:ascii="나눔스퀘어_ac" w:eastAsia="나눔스퀘어_ac" w:hAnsi="나눔스퀘어_ac" w:hint="eastAsia"/>
+          <w:sz w:val="24"/>
+          <w:szCs w:val="24"/>
+        </w:rPr>
+        <w:t>W</w:t>
+      </w:r>
+      <w:r>
+        <w:rPr>
+          <w:rFonts w:ascii="나눔스퀘어_ac" w:eastAsia="나눔스퀘어_ac" w:hAnsi="나눔스퀘어_ac"/>
+          <w:sz w:val="24"/>
+          <w:szCs w:val="24"/>
+        </w:rPr>
+        <w:t>arp(</w:t>
+      </w:r>
+      <w:proofErr w:type="gramEnd"/>
+      <w:r>
+        <w:rPr>
+          <w:rFonts w:ascii="나눔스퀘어_ac" w:eastAsia="나눔스퀘어_ac" w:hAnsi="나눔스퀘어_ac"/>
+          <w:sz w:val="24"/>
+          <w:szCs w:val="24"/>
+        </w:rPr>
+        <w:t>)</w:t>
+      </w:r>
+      <w:r>
+        <w:rPr>
+          <w:rFonts w:ascii="나눔스퀘어_ac" w:eastAsia="나눔스퀘어_ac" w:hAnsi="나눔스퀘어_ac"/>
+          <w:sz w:val="24"/>
+          <w:szCs w:val="24"/>
+        </w:rPr>
+        <w:br/>
+        <w:t>: Warps the enemy to new place</w:t>
+      </w:r>
+      <w:r>
+        <w:rPr>
+          <w:rFonts w:ascii="나눔스퀘어_ac" w:eastAsia="나눔스퀘어_ac" w:hAnsi="나눔스퀘어_ac"/>
+          <w:sz w:val="24"/>
+          <w:szCs w:val="24"/>
+        </w:rPr>
+        <w:t>.</w:t>
+      </w:r>
+      <w:r>
+        <w:rPr>
+          <w:rFonts w:ascii="나눔스퀘어_ac" w:eastAsia="나눔스퀘어_ac" w:hAnsi="나눔스퀘어_ac"/>
+          <w:sz w:val="24"/>
+          <w:szCs w:val="24"/>
+        </w:rPr>
+        <w:br/>
+      </w:r>
+      <w:r>
+        <w:rPr>
+          <w:rFonts w:ascii="나눔스퀘어_ac" w:eastAsia="나눔스퀘어_ac" w:hAnsi="나눔스퀘어_ac"/>
+          <w:sz w:val="24"/>
+          <w:szCs w:val="24"/>
+        </w:rPr>
+        <w:br/>
+      </w:r>
+    </w:p>
+    <w:p>
+      <w:pPr>
+        <w:pStyle w:val="a3"/>
+        <w:numPr>
+          <w:ilvl w:val="0"/>
+          <w:numId w:val="5"/>
+        </w:numPr>
+        <w:ind w:leftChars="0"/>
+        <w:rPr>
+          <w:rFonts w:ascii="나눔스퀘어_ac" w:eastAsia="나눔스퀘어_ac" w:hAnsi="나눔스퀘어_ac"/>
+          <w:sz w:val="24"/>
+          <w:szCs w:val="24"/>
+        </w:rPr>
+      </w:pPr>
+      <w:r>
+        <w:rPr>
+          <w:rFonts w:ascii="나눔스퀘어_ac" w:eastAsia="나눔스퀘어_ac" w:hAnsi="나눔스퀘어_ac" w:hint="eastAsia"/>
+          <w:sz w:val="24"/>
+          <w:szCs w:val="24"/>
+        </w:rPr>
+        <w:t xml:space="preserve"> </w:t>
+      </w:r>
+      <w:r>
+        <w:rPr>
+          <w:rFonts w:ascii="나눔스퀘어_ac" w:eastAsia="나눔스퀘어_ac" w:hAnsi="나눔스퀘어_ac"/>
+          <w:sz w:val="24"/>
+          <w:szCs w:val="24"/>
+        </w:rPr>
+        <w:t xml:space="preserve">Class </w:t>
+      </w:r>
+      <w:proofErr w:type="spellStart"/>
+      <w:r>
+        <w:rPr>
+          <w:rFonts w:ascii="나눔스퀘어_ac" w:eastAsia="나눔스퀘어_ac" w:hAnsi="나눔스퀘어_ac"/>
+          <w:sz w:val="24"/>
+          <w:szCs w:val="24"/>
+        </w:rPr>
+        <w:t>EnemyControl</w:t>
+      </w:r>
+      <w:proofErr w:type="spellEnd"/>
+      <w:r>
+        <w:rPr>
+          <w:rFonts w:ascii="나눔스퀘어_ac" w:eastAsia="나눔스퀘어_ac" w:hAnsi="나눔스퀘어_ac"/>
+          <w:sz w:val="24"/>
+          <w:szCs w:val="24"/>
+        </w:rPr>
+        <w:t xml:space="preserve">: It is responsible for </w:t>
+      </w:r>
+      <w:r>
+        <w:rPr>
+          <w:rFonts w:ascii="나눔스퀘어_ac" w:eastAsia="나눔스퀘어_ac" w:hAnsi="나눔스퀘어_ac"/>
+          <w:sz w:val="24"/>
+          <w:szCs w:val="24"/>
+        </w:rPr>
+        <w:t>enemy’s</w:t>
+      </w:r>
+      <w:r>
+        <w:rPr>
+          <w:rFonts w:ascii="나눔스퀘어_ac" w:eastAsia="나눔스퀘어_ac" w:hAnsi="나눔스퀘어_ac"/>
+          <w:sz w:val="24"/>
+          <w:szCs w:val="24"/>
+        </w:rPr>
+        <w:t xml:space="preserve"> </w:t>
+      </w:r>
+      <w:r>
+        <w:rPr>
+          <w:rFonts w:ascii="나눔스퀘어_ac" w:eastAsia="나눔스퀘어_ac" w:hAnsi="나눔스퀘어_ac"/>
+          <w:sz w:val="24"/>
+          <w:szCs w:val="24"/>
+        </w:rPr>
+        <w:t>behavior.</w:t>
+      </w:r>
+    </w:p>
+    <w:p>
+      <w:pPr>
+        <w:pStyle w:val="a3"/>
+        <w:numPr>
+          <w:ilvl w:val="1"/>
+          <w:numId w:val="5"/>
+        </w:numPr>
+        <w:ind w:leftChars="0"/>
+        <w:rPr>
+          <w:rFonts w:ascii="나눔스퀘어_ac" w:eastAsia="나눔스퀘어_ac" w:hAnsi="나눔스퀘어_ac"/>
+          <w:sz w:val="24"/>
+          <w:szCs w:val="24"/>
+        </w:rPr>
+      </w:pPr>
       <w:proofErr w:type="spellStart"/>
       <w:proofErr w:type="gramStart"/>
       <w:r>
         <w:rPr>
-          <w:rFonts w:ascii="나눔스퀘어_ac" w:eastAsia="나눔스퀘어_ac" w:hAnsi="나눔스퀘어_ac"/>
-          <w:sz w:val="24"/>
-          <w:szCs w:val="24"/>
-        </w:rPr>
-        <w:t>LateUpdate</w:t>
+          <w:rFonts w:ascii="나눔스퀘어_ac" w:eastAsia="나눔스퀘어_ac" w:hAnsi="나눔스퀘어_ac" w:hint="eastAsia"/>
+          <w:sz w:val="24"/>
+          <w:szCs w:val="24"/>
+        </w:rPr>
+        <w:t>O</w:t>
+      </w:r>
+      <w:r>
+        <w:rPr>
+          <w:rFonts w:ascii="나눔스퀘어_ac" w:eastAsia="나눔스퀘어_ac" w:hAnsi="나눔스퀘어_ac"/>
+          <w:sz w:val="24"/>
+          <w:szCs w:val="24"/>
+        </w:rPr>
+        <w:t>nTriggerEnter</w:t>
       </w:r>
       <w:proofErr w:type="spellEnd"/>
       <w:r>
@@ -5841,6 +6459,14 @@
           <w:sz w:val="24"/>
           <w:szCs w:val="24"/>
         </w:rPr>
+        <w:t>Collider</w:t>
+      </w:r>
+      <w:r>
+        <w:rPr>
+          <w:rFonts w:ascii="나눔스퀘어_ac" w:eastAsia="나눔스퀘어_ac" w:hAnsi="나눔스퀘어_ac"/>
+          <w:sz w:val="24"/>
+          <w:szCs w:val="24"/>
+        </w:rPr>
         <w:t>)</w:t>
       </w:r>
       <w:r>
@@ -5850,56 +6476,54 @@
           <w:szCs w:val="24"/>
         </w:rPr>
         <w:br/>
-        <w:t xml:space="preserve">: </w:t>
-      </w:r>
-      <w:r>
-        <w:rPr>
-          <w:rFonts w:ascii="나눔스퀘어_ac" w:eastAsia="나눔스퀘어_ac" w:hAnsi="나눔스퀘어_ac"/>
-          <w:sz w:val="24"/>
-          <w:szCs w:val="24"/>
-        </w:rPr>
-        <w:t>A</w:t>
-      </w:r>
-      <w:r>
-        <w:rPr>
-          <w:rFonts w:ascii="나눔스퀘어_ac" w:eastAsia="나눔스퀘어_ac" w:hAnsi="나눔스퀘어_ac"/>
-          <w:sz w:val="24"/>
-          <w:szCs w:val="24"/>
-        </w:rPr>
-        <w:t xml:space="preserve">fter </w:t>
-      </w:r>
-      <w:r>
-        <w:rPr>
-          <w:rFonts w:ascii="나눔스퀘어_ac" w:eastAsia="나눔스퀘어_ac" w:hAnsi="나눔스퀘어_ac"/>
-          <w:sz w:val="24"/>
-          <w:szCs w:val="24"/>
-        </w:rPr>
-        <w:t>up</w:t>
-      </w:r>
-      <w:r>
-        <w:rPr>
-          <w:rFonts w:ascii="나눔스퀘어_ac" w:eastAsia="나눔스퀘어_ac" w:hAnsi="나눔스퀘어_ac"/>
-          <w:sz w:val="24"/>
-          <w:szCs w:val="24"/>
-        </w:rPr>
-        <w:t>d</w:t>
-      </w:r>
-      <w:r>
-        <w:rPr>
-          <w:rFonts w:ascii="나눔스퀘어_ac" w:eastAsia="나눔스퀘어_ac" w:hAnsi="나눔스퀘어_ac"/>
-          <w:sz w:val="24"/>
-          <w:szCs w:val="24"/>
-        </w:rPr>
-        <w:t xml:space="preserve">ate </w:t>
-      </w:r>
-      <w:r>
-        <w:rPr>
-          <w:rFonts w:ascii="나눔스퀘어_ac" w:eastAsia="나눔스퀘어_ac" w:hAnsi="나눔스퀘어_ac"/>
-          <w:sz w:val="24"/>
-          <w:szCs w:val="24"/>
-        </w:rPr>
-        <w:t>has happened it is called and moves the camera to view the player well.</w:t>
-      </w:r>
+        <w:t>:</w:t>
+      </w:r>
+      <w:r>
+        <w:rPr>
+          <w:rFonts w:ascii="나눔스퀘어_ac" w:eastAsia="나눔스퀘어_ac" w:hAnsi="나눔스퀘어_ac"/>
+          <w:sz w:val="24"/>
+          <w:szCs w:val="24"/>
+        </w:rPr>
+        <w:t xml:space="preserve"> If enemy is Caught by player, </w:t>
+      </w:r>
+      <w:r>
+        <w:rPr>
+          <w:rFonts w:ascii="나눔스퀘어_ac" w:eastAsia="나눔스퀘어_ac" w:hAnsi="나눔스퀘어_ac"/>
+          <w:sz w:val="24"/>
+          <w:szCs w:val="24"/>
+        </w:rPr>
+        <w:t>increase score and run away</w:t>
+      </w:r>
+      <w:r>
+        <w:rPr>
+          <w:rFonts w:ascii="나눔스퀘어_ac" w:eastAsia="나눔스퀘어_ac" w:hAnsi="나눔스퀘어_ac"/>
+          <w:sz w:val="24"/>
+          <w:szCs w:val="24"/>
+        </w:rPr>
+        <w:t>.</w:t>
+      </w:r>
+    </w:p>
+    <w:p>
+      <w:pPr>
+        <w:pStyle w:val="a3"/>
+        <w:ind w:leftChars="0" w:left="1200"/>
+        <w:rPr>
+          <w:rFonts w:ascii="나눔스퀘어_ac" w:eastAsia="나눔스퀘어_ac" w:hAnsi="나눔스퀘어_ac"/>
+          <w:sz w:val="24"/>
+          <w:szCs w:val="24"/>
+        </w:rPr>
+      </w:pPr>
+    </w:p>
+    <w:p>
+      <w:pPr>
+        <w:pStyle w:val="a3"/>
+        <w:ind w:leftChars="0" w:left="1200"/>
+        <w:rPr>
+          <w:rFonts w:ascii="나눔스퀘어_ac" w:eastAsia="나눔스퀘어_ac" w:hAnsi="나눔스퀘어_ac" w:hint="eastAsia"/>
+          <w:sz w:val="24"/>
+          <w:szCs w:val="24"/>
+        </w:rPr>
+      </w:pPr>
     </w:p>
     <w:p>
       <w:pPr>
@@ -5933,6 +6557,7 @@
           <w:sz w:val="36"/>
           <w:szCs w:val="36"/>
         </w:rPr>
+        <w:lastRenderedPageBreak/>
         <w:t xml:space="preserve">How </w:t>
       </w:r>
       <w:r>
@@ -6661,6 +7286,19 @@
     </w:p>
     <w:p>
       <w:pPr>
+        <w:pStyle w:val="a3"/>
+        <w:ind w:leftChars="0" w:left="840"/>
+        <w:rPr>
+          <w:rFonts w:ascii="나눔스퀘어_ac" w:eastAsia="나눔스퀘어_ac" w:hAnsi="나눔스퀘어_ac" w:hint="eastAsia"/>
+          <w:sz w:val="24"/>
+          <w:szCs w:val="24"/>
+        </w:rPr>
+      </w:pPr>
+      <w:bookmarkStart w:id="0" w:name="_GoBack"/>
+      <w:bookmarkEnd w:id="0"/>
+    </w:p>
+    <w:p>
+      <w:pPr>
         <w:rPr>
           <w:rFonts w:ascii="나눔스퀘어_ac" w:eastAsia="나눔스퀘어_ac" w:hAnsi="나눔스퀘어_ac"/>
           <w:sz w:val="36"/>
@@ -6673,6 +7311,7 @@
           <w:sz w:val="36"/>
           <w:szCs w:val="36"/>
         </w:rPr>
+        <w:lastRenderedPageBreak/>
         <w:t>The result of UML modeling for system design</w:t>
       </w:r>
       <w:r>
@@ -6778,6 +7417,60 @@
       <w:pPr>
         <w:rPr>
           <w:rFonts w:ascii="나눔스퀘어_ac" w:eastAsia="나눔스퀘어_ac" w:hAnsi="나눔스퀘어_ac"/>
+          <w:sz w:val="40"/>
+          <w:szCs w:val="24"/>
+        </w:rPr>
+      </w:pPr>
+    </w:p>
+    <w:p>
+      <w:pPr>
+        <w:rPr>
+          <w:rFonts w:ascii="나눔스퀘어_ac" w:eastAsia="나눔스퀘어_ac" w:hAnsi="나눔스퀘어_ac"/>
+          <w:sz w:val="40"/>
+          <w:szCs w:val="24"/>
+        </w:rPr>
+      </w:pPr>
+    </w:p>
+    <w:p>
+      <w:pPr>
+        <w:rPr>
+          <w:rFonts w:ascii="나눔스퀘어_ac" w:eastAsia="나눔스퀘어_ac" w:hAnsi="나눔스퀘어_ac"/>
+          <w:sz w:val="40"/>
+          <w:szCs w:val="24"/>
+        </w:rPr>
+      </w:pPr>
+    </w:p>
+    <w:p>
+      <w:pPr>
+        <w:rPr>
+          <w:rFonts w:ascii="나눔스퀘어_ac" w:eastAsia="나눔스퀘어_ac" w:hAnsi="나눔스퀘어_ac"/>
+          <w:sz w:val="40"/>
+          <w:szCs w:val="24"/>
+        </w:rPr>
+      </w:pPr>
+    </w:p>
+    <w:p>
+      <w:pPr>
+        <w:rPr>
+          <w:rFonts w:ascii="나눔스퀘어_ac" w:eastAsia="나눔스퀘어_ac" w:hAnsi="나눔스퀘어_ac"/>
+          <w:sz w:val="40"/>
+          <w:szCs w:val="24"/>
+        </w:rPr>
+      </w:pPr>
+    </w:p>
+    <w:p>
+      <w:pPr>
+        <w:rPr>
+          <w:rFonts w:ascii="나눔스퀘어_ac" w:eastAsia="나눔스퀘어_ac" w:hAnsi="나눔스퀘어_ac" w:hint="eastAsia"/>
+          <w:sz w:val="40"/>
+          <w:szCs w:val="24"/>
+        </w:rPr>
+      </w:pPr>
+    </w:p>
+    <w:p>
+      <w:pPr>
+        <w:rPr>
+          <w:rFonts w:ascii="나눔스퀘어_ac" w:eastAsia="나눔스퀘어_ac" w:hAnsi="나눔스퀘어_ac"/>
           <w:sz w:val="36"/>
           <w:szCs w:val="36"/>
         </w:rPr>
@@ -6788,6 +7481,7 @@
           <w:sz w:val="36"/>
           <w:szCs w:val="36"/>
         </w:rPr>
+        <w:lastRenderedPageBreak/>
         <w:t xml:space="preserve">Execution </w:t>
       </w:r>
       <w:r>

</xml_diff>